<commit_message>
6 Ciclo de Vida del Software
Hasta el ejercicio 6 del apartado Ciclo de Vida del Software
</commit_message>
<xml_diff>
--- a/Apuntes_ED.docx
+++ b/Apuntes_ED.docx
@@ -316,6 +316,151 @@
       </w:pPr>
       <w:r>
         <w:t>Documentación -&gt; Se documenta tanto el código (Como esta programado) a un manual para su uso (Como usar el programa)</w:t>
+      </w:r>
+    </w:p>
+    <w:p>
+      <w:pPr>
+        <w:pStyle w:val="Ttulo2"/>
+        <w:numPr>
+          <w:ilvl w:val="0"/>
+          <w:numId w:val="6"/>
+        </w:numPr>
+      </w:pPr>
+      <w:r>
+        <w:t xml:space="preserve"> </w:t>
+      </w:r>
+      <w:r>
+        <w:t>Explica brevemente en qué consiste el modelo en cascada cuando hablamos de desarrollo de software.</w:t>
+      </w:r>
+    </w:p>
+    <w:p>
+      <w:pPr>
+        <w:pStyle w:val="Prrafodelista"/>
+        <w:numPr>
+          <w:ilvl w:val="0"/>
+          <w:numId w:val="8"/>
+        </w:numPr>
+      </w:pPr>
+      <w:r>
+        <w:t>Consiste en ir fase a fase</w:t>
+      </w:r>
+      <w:r>
+        <w:t xml:space="preserve"> y cuando algo falta volver al principio fase a fase</w:t>
+      </w:r>
+    </w:p>
+    <w:p>
+      <w:pPr>
+        <w:pStyle w:val="Ttulo2"/>
+        <w:numPr>
+          <w:ilvl w:val="0"/>
+          <w:numId w:val="6"/>
+        </w:numPr>
+      </w:pPr>
+      <w:r>
+        <w:t>Ventajas e inconvenientes del modelo en cascada.</w:t>
+      </w:r>
+    </w:p>
+    <w:p>
+      <w:pPr>
+        <w:pStyle w:val="Prrafodelista"/>
+        <w:numPr>
+          <w:ilvl w:val="0"/>
+          <w:numId w:val="8"/>
+        </w:numPr>
+      </w:pPr>
+      <w:r>
+        <w:t>Si hay algún cambio requiere repetir muchas fases</w:t>
+      </w:r>
+    </w:p>
+    <w:p>
+      <w:pPr>
+        <w:pStyle w:val="Prrafodelista"/>
+        <w:numPr>
+          <w:ilvl w:val="0"/>
+          <w:numId w:val="8"/>
+        </w:numPr>
+      </w:pPr>
+      <w:r>
+        <w:t>Ventaja, es más fácil de entender y de seguir</w:t>
+      </w:r>
+    </w:p>
+    <w:p>
+      <w:pPr>
+        <w:pStyle w:val="Ttulo2"/>
+        <w:numPr>
+          <w:ilvl w:val="0"/>
+          <w:numId w:val="6"/>
+        </w:numPr>
+      </w:pPr>
+      <w:r>
+        <w:t>¿Qué se entiende por verificación? ¿Y por validación?</w:t>
+      </w:r>
+    </w:p>
+    <w:p>
+      <w:pPr>
+        <w:pStyle w:val="Prrafodelista"/>
+        <w:numPr>
+          <w:ilvl w:val="0"/>
+          <w:numId w:val="9"/>
+        </w:numPr>
+      </w:pPr>
+      <w:r>
+        <w:t>Verificación</w:t>
+      </w:r>
+      <w:r>
+        <w:t xml:space="preserve"> -&gt; que existe esa función</w:t>
+      </w:r>
+    </w:p>
+    <w:p>
+      <w:pPr>
+        <w:pStyle w:val="Prrafodelista"/>
+        <w:numPr>
+          <w:ilvl w:val="0"/>
+          <w:numId w:val="9"/>
+        </w:numPr>
+      </w:pPr>
+      <w:r>
+        <w:t>Validación -</w:t>
+      </w:r>
+      <w:r>
+        <w:rPr>
+          <w:lang w:val="en-US"/>
+        </w:rPr>
+        <w:t xml:space="preserve">&gt; </w:t>
+      </w:r>
+      <w:r>
+        <w:t>que funciona correctamente</w:t>
+      </w:r>
+    </w:p>
+    <w:p>
+      <w:pPr>
+        <w:pStyle w:val="Ttulo2"/>
+        <w:numPr>
+          <w:ilvl w:val="0"/>
+          <w:numId w:val="6"/>
+        </w:numPr>
+      </w:pPr>
+      <w:r>
+        <w:lastRenderedPageBreak/>
+        <w:t xml:space="preserve">Explica </w:t>
+      </w:r>
+      <w:r>
+        <w:t>cómo</w:t>
+      </w:r>
+      <w:r>
+        <w:t xml:space="preserve"> funciona el modelo de desarrollo mediante creación de prototipos.</w:t>
+      </w:r>
+    </w:p>
+    <w:p>
+      <w:pPr>
+        <w:pStyle w:val="Prrafodelista"/>
+        <w:numPr>
+          <w:ilvl w:val="0"/>
+          <w:numId w:val="10"/>
+        </w:numPr>
+      </w:pPr>
+      <w:r>
+        <w:t>Hay 2 tipos, de creación rápida que se crea rápidamente y luego se desecha. Y de evolución que se va mejorando con cada vuelta que da</w:t>
       </w:r>
     </w:p>
     <w:sectPr>
@@ -331,6 +476,119 @@
 <file path=word/numbering.xml><?xml version="1.0" encoding="utf-8"?>
 <w:numbering xmlns:wpc="http://schemas.microsoft.com/office/word/2010/wordprocessingCanvas" xmlns:cx="http://schemas.microsoft.com/office/drawing/2014/chartex" xmlns:cx1="http://schemas.microsoft.com/office/drawing/2015/9/8/chartex" xmlns:cx2="http://schemas.microsoft.com/office/drawing/2015/10/21/chartex" xmlns:cx3="http://schemas.microsoft.com/office/drawing/2016/5/9/chartex" xmlns:cx4="http://schemas.microsoft.com/office/drawing/2016/5/10/chartex" xmlns:cx5="http://schemas.microsoft.com/office/drawing/2016/5/11/chartex" xmlns:cx6="http://schemas.microsoft.com/office/drawing/2016/5/12/chartex" xmlns:cx7="http://schemas.microsoft.com/office/drawing/2016/5/13/chartex" xmlns:cx8="http://schemas.microsoft.com/office/drawing/2016/5/14/chartex" xmlns:mc="http://schemas.openxmlformats.org/markup-compatibility/2006" xmlns:aink="http://schemas.microsoft.com/office/drawing/2016/ink" xmlns:am3d="http://schemas.microsoft.com/office/drawing/2017/model3d" xmlns:o="urn:schemas-microsoft-com:office:office" xmlns:r="http://schemas.openxmlformats.org/officeDocument/2006/relationships" xmlns:m="http://schemas.openxmlformats.org/officeDocument/2006/math" xmlns:v="urn:schemas-microsoft-com:vml" xmlns:wp14="http://schemas.microsoft.com/office/word/2010/wordprocessingDrawing" xmlns:wp="http://schemas.openxmlformats.org/drawingml/2006/wordprocessingDrawing" xmlns:w10="urn:schemas-microsoft-com:office:word" xmlns:w="http://schemas.openxmlformats.org/wordprocessingml/2006/main" xmlns:w14="http://schemas.microsoft.com/office/word/2010/wordml" xmlns:w15="http://schemas.microsoft.com/office/word/2012/wordml" xmlns:w16cex="http://schemas.microsoft.com/office/word/2018/wordml/cex" xmlns:w16cid="http://schemas.microsoft.com/office/word/2016/wordml/cid" xmlns:w16="http://schemas.microsoft.com/office/word/2018/wordml" xmlns:w16se="http://schemas.microsoft.com/office/word/2015/wordml/symex" xmlns:wpg="http://schemas.microsoft.com/office/word/2010/wordprocessingGroup" xmlns:wpi="http://schemas.microsoft.com/office/word/2010/wordprocessingInk" xmlns:wne="http://schemas.microsoft.com/office/word/2006/wordml" xmlns:wps="http://schemas.microsoft.com/office/word/2010/wordprocessingShape" mc:Ignorable="w14 w15 w16se w16cid w16 w16cex wp14">
   <w:abstractNum w:abstractNumId="0" w15:restartNumberingAfterBreak="0">
+    <w:nsid w:val="04084906"/>
+    <w:multiLevelType w:val="hybridMultilevel"/>
+    <w:tmpl w:val="B4500CB6"/>
+    <w:lvl w:ilvl="0" w:tplc="0C0A0001">
+      <w:start w:val="1"/>
+      <w:numFmt w:val="bullet"/>
+      <w:lvlText w:val=""/>
+      <w:lvlJc w:val="left"/>
+      <w:pPr>
+        <w:ind w:left="1080" w:hanging="360"/>
+      </w:pPr>
+      <w:rPr>
+        <w:rFonts w:ascii="Symbol" w:hAnsi="Symbol" w:hint="default"/>
+      </w:rPr>
+    </w:lvl>
+    <w:lvl w:ilvl="1" w:tplc="0C0A0003" w:tentative="1">
+      <w:start w:val="1"/>
+      <w:numFmt w:val="bullet"/>
+      <w:lvlText w:val="o"/>
+      <w:lvlJc w:val="left"/>
+      <w:pPr>
+        <w:ind w:left="1800" w:hanging="360"/>
+      </w:pPr>
+      <w:rPr>
+        <w:rFonts w:ascii="Courier New" w:hAnsi="Courier New" w:cs="Courier New" w:hint="default"/>
+      </w:rPr>
+    </w:lvl>
+    <w:lvl w:ilvl="2" w:tplc="0C0A0005" w:tentative="1">
+      <w:start w:val="1"/>
+      <w:numFmt w:val="bullet"/>
+      <w:lvlText w:val=""/>
+      <w:lvlJc w:val="left"/>
+      <w:pPr>
+        <w:ind w:left="2520" w:hanging="360"/>
+      </w:pPr>
+      <w:rPr>
+        <w:rFonts w:ascii="Wingdings" w:hAnsi="Wingdings" w:hint="default"/>
+      </w:rPr>
+    </w:lvl>
+    <w:lvl w:ilvl="3" w:tplc="0C0A0001" w:tentative="1">
+      <w:start w:val="1"/>
+      <w:numFmt w:val="bullet"/>
+      <w:lvlText w:val=""/>
+      <w:lvlJc w:val="left"/>
+      <w:pPr>
+        <w:ind w:left="3240" w:hanging="360"/>
+      </w:pPr>
+      <w:rPr>
+        <w:rFonts w:ascii="Symbol" w:hAnsi="Symbol" w:hint="default"/>
+      </w:rPr>
+    </w:lvl>
+    <w:lvl w:ilvl="4" w:tplc="0C0A0003" w:tentative="1">
+      <w:start w:val="1"/>
+      <w:numFmt w:val="bullet"/>
+      <w:lvlText w:val="o"/>
+      <w:lvlJc w:val="left"/>
+      <w:pPr>
+        <w:ind w:left="3960" w:hanging="360"/>
+      </w:pPr>
+      <w:rPr>
+        <w:rFonts w:ascii="Courier New" w:hAnsi="Courier New" w:cs="Courier New" w:hint="default"/>
+      </w:rPr>
+    </w:lvl>
+    <w:lvl w:ilvl="5" w:tplc="0C0A0005" w:tentative="1">
+      <w:start w:val="1"/>
+      <w:numFmt w:val="bullet"/>
+      <w:lvlText w:val=""/>
+      <w:lvlJc w:val="left"/>
+      <w:pPr>
+        <w:ind w:left="4680" w:hanging="360"/>
+      </w:pPr>
+      <w:rPr>
+        <w:rFonts w:ascii="Wingdings" w:hAnsi="Wingdings" w:hint="default"/>
+      </w:rPr>
+    </w:lvl>
+    <w:lvl w:ilvl="6" w:tplc="0C0A0001" w:tentative="1">
+      <w:start w:val="1"/>
+      <w:numFmt w:val="bullet"/>
+      <w:lvlText w:val=""/>
+      <w:lvlJc w:val="left"/>
+      <w:pPr>
+        <w:ind w:left="5400" w:hanging="360"/>
+      </w:pPr>
+      <w:rPr>
+        <w:rFonts w:ascii="Symbol" w:hAnsi="Symbol" w:hint="default"/>
+      </w:rPr>
+    </w:lvl>
+    <w:lvl w:ilvl="7" w:tplc="0C0A0003" w:tentative="1">
+      <w:start w:val="1"/>
+      <w:numFmt w:val="bullet"/>
+      <w:lvlText w:val="o"/>
+      <w:lvlJc w:val="left"/>
+      <w:pPr>
+        <w:ind w:left="6120" w:hanging="360"/>
+      </w:pPr>
+      <w:rPr>
+        <w:rFonts w:ascii="Courier New" w:hAnsi="Courier New" w:cs="Courier New" w:hint="default"/>
+      </w:rPr>
+    </w:lvl>
+    <w:lvl w:ilvl="8" w:tplc="0C0A0005" w:tentative="1">
+      <w:start w:val="1"/>
+      <w:numFmt w:val="bullet"/>
+      <w:lvlText w:val=""/>
+      <w:lvlJc w:val="left"/>
+      <w:pPr>
+        <w:ind w:left="6840" w:hanging="360"/>
+      </w:pPr>
+      <w:rPr>
+        <w:rFonts w:ascii="Wingdings" w:hAnsi="Wingdings" w:hint="default"/>
+      </w:rPr>
+    </w:lvl>
+  </w:abstractNum>
+  <w:abstractNum w:abstractNumId="1" w15:restartNumberingAfterBreak="0">
     <w:nsid w:val="219E5E68"/>
     <w:multiLevelType w:val="hybridMultilevel"/>
     <w:tmpl w:val="1774345E"/>
@@ -443,7 +701,7 @@
       </w:rPr>
     </w:lvl>
   </w:abstractNum>
-  <w:abstractNum w:abstractNumId="1" w15:restartNumberingAfterBreak="0">
+  <w:abstractNum w:abstractNumId="2" w15:restartNumberingAfterBreak="0">
     <w:nsid w:val="295F5789"/>
     <w:multiLevelType w:val="hybridMultilevel"/>
     <w:tmpl w:val="BABC40BA"/>
@@ -532,7 +790,7 @@
       </w:pPr>
     </w:lvl>
   </w:abstractNum>
-  <w:abstractNum w:abstractNumId="2" w15:restartNumberingAfterBreak="0">
+  <w:abstractNum w:abstractNumId="3" w15:restartNumberingAfterBreak="0">
     <w:nsid w:val="30D76CC8"/>
     <w:multiLevelType w:val="hybridMultilevel"/>
     <w:tmpl w:val="0F0ECD54"/>
@@ -645,7 +903,120 @@
       </w:rPr>
     </w:lvl>
   </w:abstractNum>
-  <w:abstractNum w:abstractNumId="3" w15:restartNumberingAfterBreak="0">
+  <w:abstractNum w:abstractNumId="4" w15:restartNumberingAfterBreak="0">
+    <w:nsid w:val="33655921"/>
+    <w:multiLevelType w:val="hybridMultilevel"/>
+    <w:tmpl w:val="4142ECF2"/>
+    <w:lvl w:ilvl="0" w:tplc="0C0A0001">
+      <w:start w:val="1"/>
+      <w:numFmt w:val="bullet"/>
+      <w:lvlText w:val=""/>
+      <w:lvlJc w:val="left"/>
+      <w:pPr>
+        <w:ind w:left="1068" w:hanging="360"/>
+      </w:pPr>
+      <w:rPr>
+        <w:rFonts w:ascii="Symbol" w:hAnsi="Symbol" w:hint="default"/>
+      </w:rPr>
+    </w:lvl>
+    <w:lvl w:ilvl="1" w:tplc="0C0A0003" w:tentative="1">
+      <w:start w:val="1"/>
+      <w:numFmt w:val="bullet"/>
+      <w:lvlText w:val="o"/>
+      <w:lvlJc w:val="left"/>
+      <w:pPr>
+        <w:ind w:left="1788" w:hanging="360"/>
+      </w:pPr>
+      <w:rPr>
+        <w:rFonts w:ascii="Courier New" w:hAnsi="Courier New" w:cs="Courier New" w:hint="default"/>
+      </w:rPr>
+    </w:lvl>
+    <w:lvl w:ilvl="2" w:tplc="0C0A0005" w:tentative="1">
+      <w:start w:val="1"/>
+      <w:numFmt w:val="bullet"/>
+      <w:lvlText w:val=""/>
+      <w:lvlJc w:val="left"/>
+      <w:pPr>
+        <w:ind w:left="2508" w:hanging="360"/>
+      </w:pPr>
+      <w:rPr>
+        <w:rFonts w:ascii="Wingdings" w:hAnsi="Wingdings" w:hint="default"/>
+      </w:rPr>
+    </w:lvl>
+    <w:lvl w:ilvl="3" w:tplc="0C0A0001" w:tentative="1">
+      <w:start w:val="1"/>
+      <w:numFmt w:val="bullet"/>
+      <w:lvlText w:val=""/>
+      <w:lvlJc w:val="left"/>
+      <w:pPr>
+        <w:ind w:left="3228" w:hanging="360"/>
+      </w:pPr>
+      <w:rPr>
+        <w:rFonts w:ascii="Symbol" w:hAnsi="Symbol" w:hint="default"/>
+      </w:rPr>
+    </w:lvl>
+    <w:lvl w:ilvl="4" w:tplc="0C0A0003" w:tentative="1">
+      <w:start w:val="1"/>
+      <w:numFmt w:val="bullet"/>
+      <w:lvlText w:val="o"/>
+      <w:lvlJc w:val="left"/>
+      <w:pPr>
+        <w:ind w:left="3948" w:hanging="360"/>
+      </w:pPr>
+      <w:rPr>
+        <w:rFonts w:ascii="Courier New" w:hAnsi="Courier New" w:cs="Courier New" w:hint="default"/>
+      </w:rPr>
+    </w:lvl>
+    <w:lvl w:ilvl="5" w:tplc="0C0A0005" w:tentative="1">
+      <w:start w:val="1"/>
+      <w:numFmt w:val="bullet"/>
+      <w:lvlText w:val=""/>
+      <w:lvlJc w:val="left"/>
+      <w:pPr>
+        <w:ind w:left="4668" w:hanging="360"/>
+      </w:pPr>
+      <w:rPr>
+        <w:rFonts w:ascii="Wingdings" w:hAnsi="Wingdings" w:hint="default"/>
+      </w:rPr>
+    </w:lvl>
+    <w:lvl w:ilvl="6" w:tplc="0C0A0001" w:tentative="1">
+      <w:start w:val="1"/>
+      <w:numFmt w:val="bullet"/>
+      <w:lvlText w:val=""/>
+      <w:lvlJc w:val="left"/>
+      <w:pPr>
+        <w:ind w:left="5388" w:hanging="360"/>
+      </w:pPr>
+      <w:rPr>
+        <w:rFonts w:ascii="Symbol" w:hAnsi="Symbol" w:hint="default"/>
+      </w:rPr>
+    </w:lvl>
+    <w:lvl w:ilvl="7" w:tplc="0C0A0003" w:tentative="1">
+      <w:start w:val="1"/>
+      <w:numFmt w:val="bullet"/>
+      <w:lvlText w:val="o"/>
+      <w:lvlJc w:val="left"/>
+      <w:pPr>
+        <w:ind w:left="6108" w:hanging="360"/>
+      </w:pPr>
+      <w:rPr>
+        <w:rFonts w:ascii="Courier New" w:hAnsi="Courier New" w:cs="Courier New" w:hint="default"/>
+      </w:rPr>
+    </w:lvl>
+    <w:lvl w:ilvl="8" w:tplc="0C0A0005" w:tentative="1">
+      <w:start w:val="1"/>
+      <w:numFmt w:val="bullet"/>
+      <w:lvlText w:val=""/>
+      <w:lvlJc w:val="left"/>
+      <w:pPr>
+        <w:ind w:left="6828" w:hanging="360"/>
+      </w:pPr>
+      <w:rPr>
+        <w:rFonts w:ascii="Wingdings" w:hAnsi="Wingdings" w:hint="default"/>
+      </w:rPr>
+    </w:lvl>
+  </w:abstractNum>
+  <w:abstractNum w:abstractNumId="5" w15:restartNumberingAfterBreak="0">
     <w:nsid w:val="34C351CE"/>
     <w:multiLevelType w:val="hybridMultilevel"/>
     <w:tmpl w:val="2714980E"/>
@@ -758,7 +1129,7 @@
       </w:rPr>
     </w:lvl>
   </w:abstractNum>
-  <w:abstractNum w:abstractNumId="4" w15:restartNumberingAfterBreak="0">
+  <w:abstractNum w:abstractNumId="6" w15:restartNumberingAfterBreak="0">
     <w:nsid w:val="38537BA4"/>
     <w:multiLevelType w:val="hybridMultilevel"/>
     <w:tmpl w:val="DD1ADCB0"/>
@@ -847,7 +1218,120 @@
       </w:pPr>
     </w:lvl>
   </w:abstractNum>
-  <w:abstractNum w:abstractNumId="5" w15:restartNumberingAfterBreak="0">
+  <w:abstractNum w:abstractNumId="7" w15:restartNumberingAfterBreak="0">
+    <w:nsid w:val="4A0847DB"/>
+    <w:multiLevelType w:val="hybridMultilevel"/>
+    <w:tmpl w:val="CED8ECC6"/>
+    <w:lvl w:ilvl="0" w:tplc="0C0A0001">
+      <w:start w:val="1"/>
+      <w:numFmt w:val="bullet"/>
+      <w:lvlText w:val=""/>
+      <w:lvlJc w:val="left"/>
+      <w:pPr>
+        <w:ind w:left="1068" w:hanging="360"/>
+      </w:pPr>
+      <w:rPr>
+        <w:rFonts w:ascii="Symbol" w:hAnsi="Symbol" w:hint="default"/>
+      </w:rPr>
+    </w:lvl>
+    <w:lvl w:ilvl="1" w:tplc="0C0A0003" w:tentative="1">
+      <w:start w:val="1"/>
+      <w:numFmt w:val="bullet"/>
+      <w:lvlText w:val="o"/>
+      <w:lvlJc w:val="left"/>
+      <w:pPr>
+        <w:ind w:left="1788" w:hanging="360"/>
+      </w:pPr>
+      <w:rPr>
+        <w:rFonts w:ascii="Courier New" w:hAnsi="Courier New" w:cs="Courier New" w:hint="default"/>
+      </w:rPr>
+    </w:lvl>
+    <w:lvl w:ilvl="2" w:tplc="0C0A0005" w:tentative="1">
+      <w:start w:val="1"/>
+      <w:numFmt w:val="bullet"/>
+      <w:lvlText w:val=""/>
+      <w:lvlJc w:val="left"/>
+      <w:pPr>
+        <w:ind w:left="2508" w:hanging="360"/>
+      </w:pPr>
+      <w:rPr>
+        <w:rFonts w:ascii="Wingdings" w:hAnsi="Wingdings" w:hint="default"/>
+      </w:rPr>
+    </w:lvl>
+    <w:lvl w:ilvl="3" w:tplc="0C0A0001" w:tentative="1">
+      <w:start w:val="1"/>
+      <w:numFmt w:val="bullet"/>
+      <w:lvlText w:val=""/>
+      <w:lvlJc w:val="left"/>
+      <w:pPr>
+        <w:ind w:left="3228" w:hanging="360"/>
+      </w:pPr>
+      <w:rPr>
+        <w:rFonts w:ascii="Symbol" w:hAnsi="Symbol" w:hint="default"/>
+      </w:rPr>
+    </w:lvl>
+    <w:lvl w:ilvl="4" w:tplc="0C0A0003" w:tentative="1">
+      <w:start w:val="1"/>
+      <w:numFmt w:val="bullet"/>
+      <w:lvlText w:val="o"/>
+      <w:lvlJc w:val="left"/>
+      <w:pPr>
+        <w:ind w:left="3948" w:hanging="360"/>
+      </w:pPr>
+      <w:rPr>
+        <w:rFonts w:ascii="Courier New" w:hAnsi="Courier New" w:cs="Courier New" w:hint="default"/>
+      </w:rPr>
+    </w:lvl>
+    <w:lvl w:ilvl="5" w:tplc="0C0A0005" w:tentative="1">
+      <w:start w:val="1"/>
+      <w:numFmt w:val="bullet"/>
+      <w:lvlText w:val=""/>
+      <w:lvlJc w:val="left"/>
+      <w:pPr>
+        <w:ind w:left="4668" w:hanging="360"/>
+      </w:pPr>
+      <w:rPr>
+        <w:rFonts w:ascii="Wingdings" w:hAnsi="Wingdings" w:hint="default"/>
+      </w:rPr>
+    </w:lvl>
+    <w:lvl w:ilvl="6" w:tplc="0C0A0001" w:tentative="1">
+      <w:start w:val="1"/>
+      <w:numFmt w:val="bullet"/>
+      <w:lvlText w:val=""/>
+      <w:lvlJc w:val="left"/>
+      <w:pPr>
+        <w:ind w:left="5388" w:hanging="360"/>
+      </w:pPr>
+      <w:rPr>
+        <w:rFonts w:ascii="Symbol" w:hAnsi="Symbol" w:hint="default"/>
+      </w:rPr>
+    </w:lvl>
+    <w:lvl w:ilvl="7" w:tplc="0C0A0003" w:tentative="1">
+      <w:start w:val="1"/>
+      <w:numFmt w:val="bullet"/>
+      <w:lvlText w:val="o"/>
+      <w:lvlJc w:val="left"/>
+      <w:pPr>
+        <w:ind w:left="6108" w:hanging="360"/>
+      </w:pPr>
+      <w:rPr>
+        <w:rFonts w:ascii="Courier New" w:hAnsi="Courier New" w:cs="Courier New" w:hint="default"/>
+      </w:rPr>
+    </w:lvl>
+    <w:lvl w:ilvl="8" w:tplc="0C0A0005" w:tentative="1">
+      <w:start w:val="1"/>
+      <w:numFmt w:val="bullet"/>
+      <w:lvlText w:val=""/>
+      <w:lvlJc w:val="left"/>
+      <w:pPr>
+        <w:ind w:left="6828" w:hanging="360"/>
+      </w:pPr>
+      <w:rPr>
+        <w:rFonts w:ascii="Wingdings" w:hAnsi="Wingdings" w:hint="default"/>
+      </w:rPr>
+    </w:lvl>
+  </w:abstractNum>
+  <w:abstractNum w:abstractNumId="8" w15:restartNumberingAfterBreak="0">
     <w:nsid w:val="4A75406F"/>
     <w:multiLevelType w:val="hybridMultilevel"/>
     <w:tmpl w:val="56FA108C"/>
@@ -933,7 +1417,7 @@
       </w:pPr>
     </w:lvl>
   </w:abstractNum>
-  <w:abstractNum w:abstractNumId="6" w15:restartNumberingAfterBreak="0">
+  <w:abstractNum w:abstractNumId="9" w15:restartNumberingAfterBreak="0">
     <w:nsid w:val="772E6F64"/>
     <w:multiLevelType w:val="hybridMultilevel"/>
     <w:tmpl w:val="31702652"/>
@@ -1047,25 +1531,34 @@
     </w:lvl>
   </w:abstractNum>
   <w:num w:numId="1">
+    <w:abstractNumId w:val="2"/>
+  </w:num>
+  <w:num w:numId="2">
+    <w:abstractNumId w:val="3"/>
+  </w:num>
+  <w:num w:numId="3">
+    <w:abstractNumId w:val="5"/>
+  </w:num>
+  <w:num w:numId="4">
     <w:abstractNumId w:val="1"/>
   </w:num>
-  <w:num w:numId="2">
-    <w:abstractNumId w:val="2"/>
+  <w:num w:numId="5">
+    <w:abstractNumId w:val="8"/>
   </w:num>
-  <w:num w:numId="3">
-    <w:abstractNumId w:val="3"/>
+  <w:num w:numId="6">
+    <w:abstractNumId w:val="6"/>
   </w:num>
-  <w:num w:numId="4">
+  <w:num w:numId="7">
+    <w:abstractNumId w:val="9"/>
+  </w:num>
+  <w:num w:numId="8">
     <w:abstractNumId w:val="0"/>
   </w:num>
-  <w:num w:numId="5">
-    <w:abstractNumId w:val="5"/>
+  <w:num w:numId="9">
+    <w:abstractNumId w:val="7"/>
   </w:num>
-  <w:num w:numId="6">
+  <w:num w:numId="10">
     <w:abstractNumId w:val="4"/>
-  </w:num>
-  <w:num w:numId="7">
-    <w:abstractNumId w:val="6"/>
   </w:num>
 </w:numbering>
 </file>

</xml_diff>